<commit_message>
updated use case 8
</commit_message>
<xml_diff>
--- a/M4.docx
+++ b/M4.docx
@@ -1929,70 +1929,751 @@
         </w:rPr>
         <w:t>1b</w:t>
       </w:r>
+      <w:r>
+        <w:rPr>
+          <w:rFonts w:ascii="Calibri" w:eastAsia="Times New Roman" w:hAnsi="Calibri" w:cs="Arial"/>
+          <w:color w:val="000000"/>
+          <w:sz w:val="24"/>
+          <w:szCs w:val="24"/>
+        </w:rPr>
+        <w:t xml:space="preserve">. Administrator </w:t>
+      </w:r>
+      <w:r>
+        <w:rPr>
+          <w:rFonts w:ascii="Calibri" w:eastAsia="Times New Roman" w:hAnsi="Calibri" w:cs="Arial"/>
+          <w:color w:val="000000"/>
+          <w:sz w:val="24"/>
+          <w:szCs w:val="24"/>
+        </w:rPr>
+        <w:t>deletes</w:t>
+      </w:r>
+      <w:r>
+        <w:rPr>
+          <w:rFonts w:ascii="Calibri" w:eastAsia="Times New Roman" w:hAnsi="Calibri" w:cs="Arial"/>
+          <w:color w:val="000000"/>
+          <w:sz w:val="24"/>
+          <w:szCs w:val="24"/>
+        </w:rPr>
+        <w:t xml:space="preserve"> user</w:t>
+      </w:r>
+      <w:r>
+        <w:rPr>
+          <w:rFonts w:ascii="Calibri" w:eastAsia="Times New Roman" w:hAnsi="Calibri" w:cs="Arial"/>
+          <w:color w:val="000000"/>
+          <w:sz w:val="24"/>
+          <w:szCs w:val="24"/>
+        </w:rPr>
+        <w:t xml:space="preserve"> account</w:t>
+      </w:r>
+      <w:r>
+        <w:rPr>
+          <w:rFonts w:ascii="Calibri" w:eastAsia="Times New Roman" w:hAnsi="Calibri" w:cs="Arial"/>
+          <w:color w:val="000000"/>
+          <w:sz w:val="24"/>
+          <w:szCs w:val="24"/>
+        </w:rPr>
+        <w:t xml:space="preserve"> completely</w:t>
+      </w:r>
+      <w:r>
+        <w:rPr>
+          <w:rFonts w:ascii="Calibri" w:eastAsia="Times New Roman" w:hAnsi="Calibri" w:cs="Arial"/>
+          <w:color w:val="000000"/>
+          <w:sz w:val="24"/>
+          <w:szCs w:val="24"/>
+        </w:rPr>
+        <w:t>.</w:t>
+      </w:r>
+      <w:r>
+        <w:rPr>
+          <w:rFonts w:ascii="Calibri" w:eastAsia="Times New Roman" w:hAnsi="Calibri" w:cs="Arial"/>
+          <w:color w:val="000000"/>
+          <w:sz w:val="24"/>
+          <w:szCs w:val="24"/>
+        </w:rPr>
+        <w:t xml:space="preserve"> </w:t>
+      </w:r>
+    </w:p>
+    <w:p>
+      <w:pPr>
+        <w:spacing w:line="240" w:lineRule="auto"/>
+        <w:textAlignment w:val="baseline"/>
+        <w:rPr>
+          <w:rFonts w:ascii="Calibri" w:eastAsia="Times New Roman" w:hAnsi="Calibri" w:cs="Arial"/>
+          <w:color w:val="000000"/>
+          <w:sz w:val="24"/>
+          <w:szCs w:val="24"/>
+        </w:rPr>
+      </w:pPr>
+      <w:r>
+        <w:rPr>
+          <w:rFonts w:ascii="Calibri" w:eastAsia="Times New Roman" w:hAnsi="Calibri" w:cs="Arial"/>
+          <w:b/>
+          <w:color w:val="000000"/>
+          <w:sz w:val="24"/>
+          <w:szCs w:val="24"/>
+        </w:rPr>
+        <w:t xml:space="preserve">Special Requirements: </w:t>
+      </w:r>
+      <w:r>
+        <w:rPr>
+          <w:rFonts w:ascii="Calibri" w:eastAsia="Times New Roman" w:hAnsi="Calibri" w:cs="Arial"/>
+          <w:color w:val="000000"/>
+          <w:sz w:val="24"/>
+          <w:szCs w:val="24"/>
+        </w:rPr>
+        <w:t>None</w:t>
+      </w:r>
+    </w:p>
+    <w:p>
+      <w:pPr>
+        <w:spacing w:line="240" w:lineRule="auto"/>
+        <w:textAlignment w:val="baseline"/>
+        <w:rPr>
+          <w:rFonts w:ascii="Calibri" w:eastAsia="Times New Roman" w:hAnsi="Calibri" w:cs="Arial"/>
+          <w:color w:val="000000"/>
+          <w:sz w:val="24"/>
+          <w:szCs w:val="24"/>
+        </w:rPr>
+      </w:pPr>
+      <w:r>
+        <w:rPr>
+          <w:rFonts w:ascii="Calibri" w:eastAsia="Times New Roman" w:hAnsi="Calibri" w:cs="Arial"/>
+          <w:b/>
+          <w:color w:val="000000"/>
+          <w:sz w:val="24"/>
+          <w:szCs w:val="24"/>
+        </w:rPr>
+        <w:t>Frequency of Occurrence:</w:t>
+      </w:r>
+      <w:r>
+        <w:rPr>
+          <w:rFonts w:ascii="Calibri" w:eastAsia="Times New Roman" w:hAnsi="Calibri" w:cs="Arial"/>
+          <w:color w:val="000000"/>
+          <w:sz w:val="24"/>
+          <w:szCs w:val="24"/>
+        </w:rPr>
+        <w:t xml:space="preserve"> Often</w:t>
+      </w:r>
+    </w:p>
+    <w:p>
+      <w:pPr>
+        <w:spacing w:line="240" w:lineRule="auto"/>
+        <w:textAlignment w:val="baseline"/>
+        <w:rPr>
+          <w:rFonts w:ascii="Calibri" w:eastAsia="Times New Roman" w:hAnsi="Calibri" w:cs="Arial"/>
+          <w:color w:val="000000"/>
+          <w:sz w:val="24"/>
+          <w:szCs w:val="24"/>
+        </w:rPr>
+      </w:pPr>
+    </w:p>
+    <w:p>
+      <w:pPr>
+        <w:rPr>
+          <w:rFonts w:ascii="Calibri" w:eastAsia="Times New Roman" w:hAnsi="Calibri" w:cs="Arial"/>
+          <w:color w:val="000000"/>
+          <w:sz w:val="24"/>
+          <w:szCs w:val="24"/>
+        </w:rPr>
+      </w:pPr>
+      <w:r>
+        <w:rPr>
+          <w:rFonts w:ascii="Calibri" w:eastAsia="Times New Roman" w:hAnsi="Calibri" w:cs="Arial"/>
+          <w:color w:val="000000"/>
+          <w:sz w:val="24"/>
+          <w:szCs w:val="24"/>
+        </w:rPr>
+        <w:br w:type="page"/>
+      </w:r>
+    </w:p>
+    <w:p>
+      <w:pPr>
+        <w:spacing w:line="240" w:lineRule="auto"/>
+        <w:textAlignment w:val="baseline"/>
+        <w:rPr>
+          <w:rFonts w:ascii="Calibri" w:eastAsia="Times New Roman" w:hAnsi="Calibri" w:cs="Arial"/>
+          <w:color w:val="000000"/>
+          <w:sz w:val="24"/>
+          <w:szCs w:val="24"/>
+        </w:rPr>
+      </w:pPr>
+      <w:r>
+        <w:rPr>
+          <w:rFonts w:ascii="Calibri" w:eastAsia="Times New Roman" w:hAnsi="Calibri" w:cs="Arial"/>
+          <w:color w:val="000000"/>
+          <w:sz w:val="24"/>
+          <w:szCs w:val="24"/>
+        </w:rPr>
+        <w:lastRenderedPageBreak/>
+        <w:t>Mitchell Johnson</w:t>
+      </w:r>
+    </w:p>
+    <w:p>
+      <w:pPr>
+        <w:spacing w:line="240" w:lineRule="auto"/>
+        <w:textAlignment w:val="baseline"/>
+        <w:rPr>
+          <w:rFonts w:ascii="Calibri" w:eastAsia="Times New Roman" w:hAnsi="Calibri" w:cs="Arial"/>
+          <w:color w:val="000000"/>
+          <w:sz w:val="24"/>
+          <w:szCs w:val="24"/>
+        </w:rPr>
+      </w:pPr>
+      <w:r>
+        <w:rPr>
+          <w:rFonts w:ascii="Calibri" w:eastAsia="Times New Roman" w:hAnsi="Calibri" w:cs="Arial"/>
+          <w:color w:val="000000"/>
+          <w:sz w:val="24"/>
+          <w:szCs w:val="24"/>
+        </w:rPr>
+        <w:t>Use Case 8, CS2340</w:t>
+      </w:r>
+      <w:r>
+        <w:rPr>
+          <w:rFonts w:ascii="Calibri" w:eastAsia="Times New Roman" w:hAnsi="Calibri" w:cs="Arial"/>
+          <w:color w:val="000000"/>
+          <w:sz w:val="24"/>
+          <w:szCs w:val="24"/>
+        </w:rPr>
+        <w:t xml:space="preserve"> M4</w:t>
+      </w:r>
       <w:bookmarkStart w:id="0" w:name="_GoBack"/>
       <w:bookmarkEnd w:id="0"/>
-      <w:r>
-        <w:rPr>
-          <w:rFonts w:ascii="Calibri" w:eastAsia="Times New Roman" w:hAnsi="Calibri" w:cs="Arial"/>
-          <w:color w:val="000000"/>
-          <w:sz w:val="24"/>
-          <w:szCs w:val="24"/>
-        </w:rPr>
-        <w:t xml:space="preserve">. Administrator </w:t>
-      </w:r>
-      <w:r>
-        <w:rPr>
-          <w:rFonts w:ascii="Calibri" w:eastAsia="Times New Roman" w:hAnsi="Calibri" w:cs="Arial"/>
-          <w:color w:val="000000"/>
-          <w:sz w:val="24"/>
-          <w:szCs w:val="24"/>
-        </w:rPr>
-        <w:t>deletes</w:t>
-      </w:r>
-      <w:r>
-        <w:rPr>
-          <w:rFonts w:ascii="Calibri" w:eastAsia="Times New Roman" w:hAnsi="Calibri" w:cs="Arial"/>
-          <w:color w:val="000000"/>
-          <w:sz w:val="24"/>
-          <w:szCs w:val="24"/>
-        </w:rPr>
-        <w:t xml:space="preserve"> user</w:t>
-      </w:r>
-      <w:r>
-        <w:rPr>
-          <w:rFonts w:ascii="Calibri" w:eastAsia="Times New Roman" w:hAnsi="Calibri" w:cs="Arial"/>
-          <w:color w:val="000000"/>
-          <w:sz w:val="24"/>
-          <w:szCs w:val="24"/>
-        </w:rPr>
-        <w:t xml:space="preserve"> account</w:t>
-      </w:r>
-      <w:r>
-        <w:rPr>
-          <w:rFonts w:ascii="Calibri" w:eastAsia="Times New Roman" w:hAnsi="Calibri" w:cs="Arial"/>
-          <w:color w:val="000000"/>
-          <w:sz w:val="24"/>
-          <w:szCs w:val="24"/>
-        </w:rPr>
-        <w:t xml:space="preserve"> completely</w:t>
-      </w:r>
-      <w:r>
-        <w:rPr>
-          <w:rFonts w:ascii="Calibri" w:eastAsia="Times New Roman" w:hAnsi="Calibri" w:cs="Arial"/>
-          <w:color w:val="000000"/>
-          <w:sz w:val="24"/>
-          <w:szCs w:val="24"/>
-        </w:rPr>
-        <w:t>.</w:t>
-      </w:r>
-      <w:r>
-        <w:rPr>
-          <w:rFonts w:ascii="Calibri" w:eastAsia="Times New Roman" w:hAnsi="Calibri" w:cs="Arial"/>
-          <w:color w:val="000000"/>
-          <w:sz w:val="24"/>
-          <w:szCs w:val="24"/>
-        </w:rPr>
-        <w:t xml:space="preserve"> </w:t>
+    </w:p>
+    <w:p>
+      <w:pPr>
+        <w:spacing w:line="240" w:lineRule="auto"/>
+        <w:textAlignment w:val="baseline"/>
+        <w:rPr>
+          <w:rFonts w:ascii="Calibri" w:eastAsia="Times New Roman" w:hAnsi="Calibri" w:cs="Arial"/>
+          <w:color w:val="000000"/>
+          <w:sz w:val="24"/>
+          <w:szCs w:val="24"/>
+        </w:rPr>
+      </w:pPr>
+    </w:p>
+    <w:p>
+      <w:pPr>
+        <w:spacing w:line="240" w:lineRule="auto"/>
+        <w:textAlignment w:val="baseline"/>
+        <w:rPr>
+          <w:rFonts w:ascii="Calibri" w:eastAsia="Times New Roman" w:hAnsi="Calibri" w:cs="Arial"/>
+          <w:color w:val="000000"/>
+          <w:sz w:val="24"/>
+          <w:szCs w:val="24"/>
+        </w:rPr>
+      </w:pPr>
+      <w:r>
+        <w:rPr>
+          <w:rFonts w:ascii="Calibri" w:eastAsia="Times New Roman" w:hAnsi="Calibri" w:cs="Arial"/>
+          <w:b/>
+          <w:color w:val="000000"/>
+          <w:sz w:val="24"/>
+          <w:szCs w:val="24"/>
+          <w:u w:val="single"/>
+        </w:rPr>
+        <w:t>Use Case: View Historical Reports</w:t>
+      </w:r>
+    </w:p>
+    <w:p>
+      <w:pPr>
+        <w:spacing w:line="240" w:lineRule="auto"/>
+        <w:textAlignment w:val="baseline"/>
+        <w:rPr>
+          <w:rFonts w:ascii="Calibri" w:eastAsia="Times New Roman" w:hAnsi="Calibri" w:cs="Arial"/>
+          <w:color w:val="000000"/>
+          <w:sz w:val="24"/>
+          <w:szCs w:val="24"/>
+        </w:rPr>
+      </w:pPr>
+      <w:r>
+        <w:rPr>
+          <w:rFonts w:ascii="Calibri" w:eastAsia="Times New Roman" w:hAnsi="Calibri" w:cs="Arial"/>
+          <w:b/>
+          <w:color w:val="000000"/>
+          <w:sz w:val="24"/>
+          <w:szCs w:val="24"/>
+        </w:rPr>
+        <w:t xml:space="preserve">Primary Actor: </w:t>
+      </w:r>
+      <w:r>
+        <w:rPr>
+          <w:rFonts w:ascii="Calibri" w:eastAsia="Times New Roman" w:hAnsi="Calibri" w:cs="Arial"/>
+          <w:color w:val="000000"/>
+          <w:sz w:val="24"/>
+          <w:szCs w:val="24"/>
+        </w:rPr>
+        <w:t>Manager</w:t>
+      </w:r>
+    </w:p>
+    <w:p>
+      <w:pPr>
+        <w:spacing w:line="240" w:lineRule="auto"/>
+        <w:textAlignment w:val="baseline"/>
+        <w:rPr>
+          <w:rFonts w:ascii="Calibri" w:eastAsia="Times New Roman" w:hAnsi="Calibri" w:cs="Arial"/>
+          <w:color w:val="000000"/>
+          <w:sz w:val="24"/>
+          <w:szCs w:val="24"/>
+        </w:rPr>
+      </w:pPr>
+      <w:r>
+        <w:rPr>
+          <w:rFonts w:ascii="Calibri" w:eastAsia="Times New Roman" w:hAnsi="Calibri" w:cs="Arial"/>
+          <w:b/>
+          <w:color w:val="000000"/>
+          <w:sz w:val="24"/>
+          <w:szCs w:val="24"/>
+        </w:rPr>
+        <w:t xml:space="preserve">Stakeholders and Interests: </w:t>
+      </w:r>
+      <w:r>
+        <w:rPr>
+          <w:rFonts w:ascii="Calibri" w:eastAsia="Times New Roman" w:hAnsi="Calibri" w:cs="Arial"/>
+          <w:color w:val="000000"/>
+          <w:sz w:val="24"/>
+          <w:szCs w:val="24"/>
+        </w:rPr>
+        <w:t>N/A</w:t>
+      </w:r>
+    </w:p>
+    <w:p>
+      <w:pPr>
+        <w:spacing w:line="240" w:lineRule="auto"/>
+        <w:textAlignment w:val="baseline"/>
+        <w:rPr>
+          <w:rFonts w:ascii="Calibri" w:eastAsia="Times New Roman" w:hAnsi="Calibri" w:cs="Arial"/>
+          <w:color w:val="000000"/>
+          <w:sz w:val="24"/>
+          <w:szCs w:val="24"/>
+        </w:rPr>
+      </w:pPr>
+      <w:r>
+        <w:rPr>
+          <w:rFonts w:ascii="Calibri" w:eastAsia="Times New Roman" w:hAnsi="Calibri" w:cs="Arial"/>
+          <w:b/>
+          <w:color w:val="000000"/>
+          <w:sz w:val="24"/>
+          <w:szCs w:val="24"/>
+        </w:rPr>
+        <w:t xml:space="preserve">Pre-Conditions: </w:t>
+      </w:r>
+      <w:r>
+        <w:rPr>
+          <w:rFonts w:ascii="Calibri" w:eastAsia="Times New Roman" w:hAnsi="Calibri" w:cs="Arial"/>
+          <w:color w:val="000000"/>
+          <w:sz w:val="24"/>
+          <w:szCs w:val="24"/>
+        </w:rPr>
+        <w:t>Log-In (as Manager)</w:t>
+      </w:r>
+    </w:p>
+    <w:p>
+      <w:pPr>
+        <w:spacing w:line="240" w:lineRule="auto"/>
+        <w:textAlignment w:val="baseline"/>
+        <w:rPr>
+          <w:rFonts w:ascii="Calibri" w:eastAsia="Times New Roman" w:hAnsi="Calibri" w:cs="Arial"/>
+          <w:color w:val="000000"/>
+          <w:sz w:val="24"/>
+          <w:szCs w:val="24"/>
+        </w:rPr>
+      </w:pPr>
+      <w:r>
+        <w:rPr>
+          <w:rFonts w:ascii="Calibri" w:eastAsia="Times New Roman" w:hAnsi="Calibri" w:cs="Arial"/>
+          <w:b/>
+          <w:color w:val="000000"/>
+          <w:sz w:val="24"/>
+          <w:szCs w:val="24"/>
+        </w:rPr>
+        <w:t xml:space="preserve">Post-Conditions: </w:t>
+      </w:r>
+      <w:r>
+        <w:rPr>
+          <w:rFonts w:ascii="Calibri" w:eastAsia="Times New Roman" w:hAnsi="Calibri" w:cs="Arial"/>
+          <w:color w:val="000000"/>
+          <w:sz w:val="24"/>
+          <w:szCs w:val="24"/>
+        </w:rPr>
+        <w:t>Historical Report is displayed</w:t>
+      </w:r>
+    </w:p>
+    <w:p>
+      <w:pPr>
+        <w:spacing w:line="240" w:lineRule="auto"/>
+        <w:textAlignment w:val="baseline"/>
+        <w:rPr>
+          <w:rFonts w:ascii="Calibri" w:eastAsia="Times New Roman" w:hAnsi="Calibri" w:cs="Arial"/>
+          <w:b/>
+          <w:color w:val="000000"/>
+          <w:sz w:val="24"/>
+          <w:szCs w:val="24"/>
+        </w:rPr>
+      </w:pPr>
+      <w:r>
+        <w:rPr>
+          <w:rFonts w:ascii="Calibri" w:eastAsia="Times New Roman" w:hAnsi="Calibri" w:cs="Arial"/>
+          <w:b/>
+          <w:color w:val="000000"/>
+          <w:sz w:val="24"/>
+          <w:szCs w:val="24"/>
+        </w:rPr>
+        <w:t>Main Success Scenario:</w:t>
+      </w:r>
+    </w:p>
+    <w:p>
+      <w:pPr>
+        <w:pStyle w:val="ListParagraph"/>
+        <w:numPr>
+          <w:ilvl w:val="1"/>
+          <w:numId w:val="6"/>
+        </w:numPr>
+        <w:spacing w:line="240" w:lineRule="auto"/>
+        <w:textAlignment w:val="baseline"/>
+        <w:rPr>
+          <w:rFonts w:ascii="Calibri" w:eastAsia="Times New Roman" w:hAnsi="Calibri" w:cs="Arial"/>
+          <w:color w:val="000000"/>
+          <w:sz w:val="24"/>
+          <w:szCs w:val="24"/>
+        </w:rPr>
+      </w:pPr>
+      <w:r>
+        <w:rPr>
+          <w:rFonts w:ascii="Calibri" w:eastAsia="Times New Roman" w:hAnsi="Calibri" w:cs="Arial"/>
+          <w:color w:val="000000"/>
+          <w:sz w:val="24"/>
+          <w:szCs w:val="24"/>
+        </w:rPr>
+        <w:t>Manager queries for a report using a date, location, or report ID</w:t>
+      </w:r>
+    </w:p>
+    <w:p>
+      <w:pPr>
+        <w:pStyle w:val="ListParagraph"/>
+        <w:numPr>
+          <w:ilvl w:val="1"/>
+          <w:numId w:val="6"/>
+        </w:numPr>
+        <w:spacing w:line="240" w:lineRule="auto"/>
+        <w:textAlignment w:val="baseline"/>
+        <w:rPr>
+          <w:rFonts w:ascii="Calibri" w:eastAsia="Times New Roman" w:hAnsi="Calibri" w:cs="Arial"/>
+          <w:color w:val="000000"/>
+          <w:sz w:val="24"/>
+          <w:szCs w:val="24"/>
+        </w:rPr>
+      </w:pPr>
+      <w:r>
+        <w:rPr>
+          <w:rFonts w:ascii="Calibri" w:eastAsia="Times New Roman" w:hAnsi="Calibri" w:cs="Arial"/>
+          <w:color w:val="000000"/>
+          <w:sz w:val="24"/>
+          <w:szCs w:val="24"/>
+        </w:rPr>
+        <w:t>System returns list of resulting reports.</w:t>
+      </w:r>
+    </w:p>
+    <w:p>
+      <w:pPr>
+        <w:pStyle w:val="ListParagraph"/>
+        <w:numPr>
+          <w:ilvl w:val="1"/>
+          <w:numId w:val="6"/>
+        </w:numPr>
+        <w:spacing w:line="240" w:lineRule="auto"/>
+        <w:textAlignment w:val="baseline"/>
+        <w:rPr>
+          <w:rFonts w:ascii="Calibri" w:eastAsia="Times New Roman" w:hAnsi="Calibri" w:cs="Arial"/>
+          <w:color w:val="000000"/>
+          <w:sz w:val="24"/>
+          <w:szCs w:val="24"/>
+        </w:rPr>
+      </w:pPr>
+      <w:r>
+        <w:rPr>
+          <w:rFonts w:ascii="Calibri" w:eastAsia="Times New Roman" w:hAnsi="Calibri" w:cs="Arial"/>
+          <w:color w:val="000000"/>
+          <w:sz w:val="24"/>
+          <w:szCs w:val="24"/>
+        </w:rPr>
+        <w:t>Manager selects a report.</w:t>
+      </w:r>
+    </w:p>
+    <w:p>
+      <w:pPr>
+        <w:pStyle w:val="ListParagraph"/>
+        <w:numPr>
+          <w:ilvl w:val="1"/>
+          <w:numId w:val="6"/>
+        </w:numPr>
+        <w:spacing w:line="240" w:lineRule="auto"/>
+        <w:textAlignment w:val="baseline"/>
+        <w:rPr>
+          <w:rFonts w:ascii="Calibri" w:eastAsia="Times New Roman" w:hAnsi="Calibri" w:cs="Arial"/>
+          <w:color w:val="000000"/>
+          <w:sz w:val="24"/>
+          <w:szCs w:val="24"/>
+        </w:rPr>
+      </w:pPr>
+      <w:r>
+        <w:rPr>
+          <w:rFonts w:ascii="Calibri" w:eastAsia="Times New Roman" w:hAnsi="Calibri" w:cs="Arial"/>
+          <w:color w:val="000000"/>
+          <w:sz w:val="24"/>
+          <w:szCs w:val="24"/>
+        </w:rPr>
+        <w:t>System displays the selected report in.</w:t>
+      </w:r>
+    </w:p>
+    <w:p>
+      <w:pPr>
+        <w:pStyle w:val="ListParagraph"/>
+        <w:numPr>
+          <w:ilvl w:val="1"/>
+          <w:numId w:val="6"/>
+        </w:numPr>
+        <w:spacing w:line="240" w:lineRule="auto"/>
+        <w:textAlignment w:val="baseline"/>
+        <w:rPr>
+          <w:rFonts w:ascii="Calibri" w:eastAsia="Times New Roman" w:hAnsi="Calibri" w:cs="Arial"/>
+          <w:color w:val="000000"/>
+          <w:sz w:val="24"/>
+          <w:szCs w:val="24"/>
+        </w:rPr>
+      </w:pPr>
+      <w:r>
+        <w:rPr>
+          <w:rFonts w:ascii="Calibri" w:eastAsia="Times New Roman" w:hAnsi="Calibri" w:cs="Arial"/>
+          <w:color w:val="000000"/>
+          <w:sz w:val="24"/>
+          <w:szCs w:val="24"/>
+        </w:rPr>
+        <w:t>Manager selects to return to the main menu</w:t>
+      </w:r>
+    </w:p>
+    <w:p>
+      <w:pPr>
+        <w:pStyle w:val="ListParagraph"/>
+        <w:numPr>
+          <w:ilvl w:val="1"/>
+          <w:numId w:val="6"/>
+        </w:numPr>
+        <w:spacing w:line="240" w:lineRule="auto"/>
+        <w:textAlignment w:val="baseline"/>
+        <w:rPr>
+          <w:rFonts w:ascii="Calibri" w:eastAsia="Times New Roman" w:hAnsi="Calibri" w:cs="Arial"/>
+          <w:color w:val="000000"/>
+          <w:sz w:val="24"/>
+          <w:szCs w:val="24"/>
+        </w:rPr>
+      </w:pPr>
+      <w:r>
+        <w:rPr>
+          <w:rFonts w:ascii="Calibri" w:eastAsia="Times New Roman" w:hAnsi="Calibri" w:cs="Arial"/>
+          <w:color w:val="000000"/>
+          <w:sz w:val="24"/>
+          <w:szCs w:val="24"/>
+        </w:rPr>
+        <w:t>System returns to the main menu</w:t>
+      </w:r>
+    </w:p>
+    <w:p>
+      <w:pPr>
+        <w:spacing w:line="240" w:lineRule="auto"/>
+        <w:ind w:left="2160"/>
+        <w:textAlignment w:val="baseline"/>
+        <w:rPr>
+          <w:rFonts w:ascii="Calibri" w:eastAsia="Times New Roman" w:hAnsi="Calibri" w:cs="Arial"/>
+          <w:b/>
+          <w:color w:val="000000"/>
+          <w:sz w:val="24"/>
+          <w:szCs w:val="24"/>
+        </w:rPr>
+      </w:pPr>
+      <w:r>
+        <w:rPr>
+          <w:rFonts w:ascii="Calibri" w:eastAsia="Times New Roman" w:hAnsi="Calibri" w:cs="Arial"/>
+          <w:b/>
+          <w:color w:val="000000"/>
+          <w:sz w:val="24"/>
+          <w:szCs w:val="24"/>
+        </w:rPr>
+        <w:t>Extensions (Alternative Flow):</w:t>
+      </w:r>
+    </w:p>
+    <w:p>
+      <w:pPr>
+        <w:spacing w:line="240" w:lineRule="auto"/>
+        <w:ind w:left="2160"/>
+        <w:textAlignment w:val="baseline"/>
+        <w:rPr>
+          <w:rFonts w:ascii="Calibri" w:eastAsia="Times New Roman" w:hAnsi="Calibri" w:cs="Arial"/>
+          <w:color w:val="000000"/>
+          <w:sz w:val="24"/>
+          <w:szCs w:val="24"/>
+        </w:rPr>
+      </w:pPr>
+      <w:r>
+        <w:rPr>
+          <w:rFonts w:ascii="Calibri" w:eastAsia="Times New Roman" w:hAnsi="Calibri" w:cs="Arial"/>
+          <w:color w:val="000000"/>
+          <w:sz w:val="24"/>
+          <w:szCs w:val="24"/>
+        </w:rPr>
+        <w:t>2a. Query returns 0 reports.</w:t>
+      </w:r>
+    </w:p>
+    <w:p>
+      <w:pPr>
+        <w:pStyle w:val="ListParagraph"/>
+        <w:numPr>
+          <w:ilvl w:val="0"/>
+          <w:numId w:val="7"/>
+        </w:numPr>
+        <w:spacing w:line="240" w:lineRule="auto"/>
+        <w:textAlignment w:val="baseline"/>
+        <w:rPr>
+          <w:rFonts w:ascii="Calibri" w:eastAsia="Times New Roman" w:hAnsi="Calibri" w:cs="Arial"/>
+          <w:color w:val="000000"/>
+          <w:sz w:val="24"/>
+          <w:szCs w:val="24"/>
+        </w:rPr>
+      </w:pPr>
+      <w:r>
+        <w:rPr>
+          <w:rFonts w:ascii="Calibri" w:eastAsia="Times New Roman" w:hAnsi="Calibri" w:cs="Arial"/>
+          <w:color w:val="000000"/>
+          <w:sz w:val="24"/>
+          <w:szCs w:val="24"/>
+        </w:rPr>
+        <w:t>System displays “No Reports Found.”</w:t>
+      </w:r>
+    </w:p>
+    <w:p>
+      <w:pPr>
+        <w:pStyle w:val="ListParagraph"/>
+        <w:numPr>
+          <w:ilvl w:val="0"/>
+          <w:numId w:val="7"/>
+        </w:numPr>
+        <w:spacing w:line="240" w:lineRule="auto"/>
+        <w:textAlignment w:val="baseline"/>
+        <w:rPr>
+          <w:rFonts w:ascii="Calibri" w:eastAsia="Times New Roman" w:hAnsi="Calibri" w:cs="Arial"/>
+          <w:color w:val="000000"/>
+          <w:sz w:val="24"/>
+          <w:szCs w:val="24"/>
+        </w:rPr>
+      </w:pPr>
+      <w:r>
+        <w:rPr>
+          <w:rFonts w:ascii="Calibri" w:eastAsia="Times New Roman" w:hAnsi="Calibri" w:cs="Arial"/>
+          <w:color w:val="000000"/>
+          <w:sz w:val="24"/>
+          <w:szCs w:val="24"/>
+        </w:rPr>
+        <w:t>Manager Selects button to return to search screen</w:t>
+      </w:r>
+    </w:p>
+    <w:p>
+      <w:pPr>
+        <w:pStyle w:val="ListParagraph"/>
+        <w:numPr>
+          <w:ilvl w:val="0"/>
+          <w:numId w:val="7"/>
+        </w:numPr>
+        <w:spacing w:line="240" w:lineRule="auto"/>
+        <w:textAlignment w:val="baseline"/>
+        <w:rPr>
+          <w:rFonts w:ascii="Calibri" w:eastAsia="Times New Roman" w:hAnsi="Calibri" w:cs="Arial"/>
+          <w:color w:val="000000"/>
+          <w:sz w:val="24"/>
+          <w:szCs w:val="24"/>
+        </w:rPr>
+      </w:pPr>
+      <w:r>
+        <w:rPr>
+          <w:rFonts w:ascii="Calibri" w:eastAsia="Times New Roman" w:hAnsi="Calibri" w:cs="Arial"/>
+          <w:color w:val="000000"/>
+          <w:sz w:val="24"/>
+          <w:szCs w:val="24"/>
+        </w:rPr>
+        <w:t xml:space="preserve">Continue at Step 1. </w:t>
+      </w:r>
+    </w:p>
+    <w:p>
+      <w:pPr>
+        <w:spacing w:line="240" w:lineRule="auto"/>
+        <w:ind w:left="2160"/>
+        <w:textAlignment w:val="baseline"/>
+        <w:rPr>
+          <w:rFonts w:ascii="Calibri" w:eastAsia="Times New Roman" w:hAnsi="Calibri" w:cs="Arial"/>
+          <w:color w:val="000000"/>
+          <w:sz w:val="24"/>
+          <w:szCs w:val="24"/>
+        </w:rPr>
+      </w:pPr>
+      <w:r>
+        <w:rPr>
+          <w:rFonts w:ascii="Calibri" w:eastAsia="Times New Roman" w:hAnsi="Calibri" w:cs="Arial"/>
+          <w:color w:val="000000"/>
+          <w:sz w:val="24"/>
+          <w:szCs w:val="24"/>
+        </w:rPr>
+        <w:t>5a. Manager selects to return to search screen</w:t>
+      </w:r>
+    </w:p>
+    <w:p>
+      <w:pPr>
+        <w:pStyle w:val="ListParagraph"/>
+        <w:numPr>
+          <w:ilvl w:val="0"/>
+          <w:numId w:val="8"/>
+        </w:numPr>
+        <w:spacing w:line="240" w:lineRule="auto"/>
+        <w:textAlignment w:val="baseline"/>
+        <w:rPr>
+          <w:rFonts w:ascii="Calibri" w:eastAsia="Times New Roman" w:hAnsi="Calibri" w:cs="Arial"/>
+          <w:color w:val="000000"/>
+          <w:sz w:val="24"/>
+          <w:szCs w:val="24"/>
+        </w:rPr>
+      </w:pPr>
+      <w:r>
+        <w:rPr>
+          <w:rFonts w:ascii="Calibri" w:eastAsia="Times New Roman" w:hAnsi="Calibri" w:cs="Arial"/>
+          <w:color w:val="000000"/>
+          <w:sz w:val="24"/>
+          <w:szCs w:val="24"/>
+        </w:rPr>
+        <w:t>System returns to search screen</w:t>
+      </w:r>
+    </w:p>
+    <w:p>
+      <w:pPr>
+        <w:pStyle w:val="ListParagraph"/>
+        <w:numPr>
+          <w:ilvl w:val="0"/>
+          <w:numId w:val="8"/>
+        </w:numPr>
+        <w:spacing w:line="240" w:lineRule="auto"/>
+        <w:textAlignment w:val="baseline"/>
+        <w:rPr>
+          <w:rFonts w:ascii="Calibri" w:eastAsia="Times New Roman" w:hAnsi="Calibri" w:cs="Arial"/>
+          <w:color w:val="000000"/>
+          <w:sz w:val="24"/>
+          <w:szCs w:val="24"/>
+        </w:rPr>
+      </w:pPr>
+      <w:r>
+        <w:rPr>
+          <w:rFonts w:ascii="Calibri" w:eastAsia="Times New Roman" w:hAnsi="Calibri" w:cs="Arial"/>
+          <w:color w:val="000000"/>
+          <w:sz w:val="24"/>
+          <w:szCs w:val="24"/>
+        </w:rPr>
+        <w:t>Continue at Step 1.</w:t>
       </w:r>
     </w:p>
     <w:p>
@@ -2023,63 +2704,39 @@
           <w:sz w:val="24"/>
           <w:szCs w:val="24"/>
         </w:rPr>
-        <w:t>None</w:t>
-      </w:r>
-    </w:p>
-    <w:p>
-      <w:pPr>
-        <w:spacing w:line="240" w:lineRule="auto"/>
-        <w:textAlignment w:val="baseline"/>
-        <w:rPr>
-          <w:rFonts w:ascii="Calibri" w:eastAsia="Times New Roman" w:hAnsi="Calibri" w:cs="Arial"/>
-          <w:color w:val="000000"/>
-          <w:sz w:val="24"/>
-          <w:szCs w:val="24"/>
-        </w:rPr>
-      </w:pPr>
-      <w:r>
-        <w:rPr>
-          <w:rFonts w:ascii="Calibri" w:eastAsia="Times New Roman" w:hAnsi="Calibri" w:cs="Arial"/>
-          <w:b/>
-          <w:color w:val="000000"/>
-          <w:sz w:val="24"/>
-          <w:szCs w:val="24"/>
-        </w:rPr>
-        <w:t>Frequency of Occurrence:</w:t>
-      </w:r>
-      <w:r>
-        <w:rPr>
-          <w:rFonts w:ascii="Calibri" w:eastAsia="Times New Roman" w:hAnsi="Calibri" w:cs="Arial"/>
-          <w:color w:val="000000"/>
-          <w:sz w:val="24"/>
-          <w:szCs w:val="24"/>
-        </w:rPr>
-        <w:t xml:space="preserve"> Often</w:t>
-      </w:r>
-    </w:p>
-    <w:p>
-      <w:pPr>
-        <w:spacing w:line="240" w:lineRule="auto"/>
-        <w:textAlignment w:val="baseline"/>
-        <w:rPr>
-          <w:rFonts w:ascii="Calibri" w:eastAsia="Times New Roman" w:hAnsi="Calibri" w:cs="Arial"/>
-          <w:color w:val="000000"/>
-          <w:sz w:val="24"/>
-          <w:szCs w:val="24"/>
-        </w:rPr>
-      </w:pPr>
-    </w:p>
-    <w:p>
-      <w:pPr>
-        <w:spacing w:line="240" w:lineRule="auto"/>
-        <w:textAlignment w:val="baseline"/>
-        <w:rPr>
-          <w:rFonts w:ascii="Calibri" w:eastAsia="Times New Roman" w:hAnsi="Calibri" w:cs="Arial"/>
-          <w:color w:val="000000"/>
-          <w:sz w:val="24"/>
-          <w:szCs w:val="24"/>
-        </w:rPr>
-      </w:pPr>
+        <w:t>System must contain historical data for manager to load.</w:t>
+      </w:r>
+    </w:p>
+    <w:p>
+      <w:pPr>
+        <w:spacing w:line="240" w:lineRule="auto"/>
+        <w:textAlignment w:val="baseline"/>
+        <w:rPr>
+          <w:rFonts w:ascii="Calibri" w:eastAsia="Times New Roman" w:hAnsi="Calibri" w:cs="Arial"/>
+          <w:color w:val="000000"/>
+          <w:sz w:val="24"/>
+          <w:szCs w:val="24"/>
+        </w:rPr>
+      </w:pPr>
+      <w:r>
+        <w:rPr>
+          <w:rFonts w:ascii="Calibri" w:eastAsia="Times New Roman" w:hAnsi="Calibri" w:cs="Arial"/>
+          <w:b/>
+          <w:color w:val="000000"/>
+          <w:sz w:val="24"/>
+          <w:szCs w:val="24"/>
+        </w:rPr>
+        <w:t xml:space="preserve">Frequency of Occurrence: </w:t>
+      </w:r>
+      <w:r>
+        <w:rPr>
+          <w:rFonts w:ascii="Calibri" w:eastAsia="Times New Roman" w:hAnsi="Calibri" w:cs="Arial"/>
+          <w:color w:val="000000"/>
+          <w:sz w:val="24"/>
+          <w:szCs w:val="24"/>
+        </w:rPr>
+        <w:t>Occasional</w:t>
+      </w:r>
     </w:p>
     <w:sectPr>
       <w:pgSz w:w="12240" w:h="15840"/>
@@ -2094,6 +2751,95 @@
 <file path=word/numbering.xml><?xml version="1.0" encoding="utf-8"?>
 <w:numbering xmlns:wpc="http://schemas.microsoft.com/office/word/2010/wordprocessingCanvas" xmlns:cx="http://schemas.microsoft.com/office/drawing/2014/chartex" xmlns:cx1="http://schemas.microsoft.com/office/drawing/2015/9/8/chartex" xmlns:cx2="http://schemas.microsoft.com/office/drawing/2015/10/21/chartex" xmlns:mc="http://schemas.openxmlformats.org/markup-compatibility/2006" xmlns:o="urn:schemas-microsoft-com:office:office" xmlns:r="http://schemas.openxmlformats.org/officeDocument/2006/relationships" xmlns:m="http://schemas.openxmlformats.org/officeDocument/2006/math" xmlns:v="urn:schemas-microsoft-com:vml" xmlns:wp14="http://schemas.microsoft.com/office/word/2010/wordprocessingDrawing" xmlns:wp="http://schemas.openxmlformats.org/drawingml/2006/wordprocessingDrawing" xmlns:w10="urn:schemas-microsoft-com:office:word" xmlns:w="http://schemas.openxmlformats.org/wordprocessingml/2006/main" xmlns:w14="http://schemas.microsoft.com/office/word/2010/wordml" xmlns:w15="http://schemas.microsoft.com/office/word/2012/wordml" xmlns:w16se="http://schemas.microsoft.com/office/word/2015/wordml/symex" xmlns:wpg="http://schemas.microsoft.com/office/word/2010/wordprocessingGroup" xmlns:wpi="http://schemas.microsoft.com/office/word/2010/wordprocessingInk" xmlns:wne="http://schemas.microsoft.com/office/word/2006/wordml" xmlns:wps="http://schemas.microsoft.com/office/word/2010/wordprocessingShape" mc:Ignorable="w14 w15 w16se wp14">
   <w:abstractNum w:abstractNumId="0" w15:restartNumberingAfterBreak="0">
+    <w:nsid w:val="000D23FF"/>
+    <w:multiLevelType w:val="hybridMultilevel"/>
+    <w:tmpl w:val="F648DF78"/>
+    <w:lvl w:ilvl="0" w:tplc="0A328162">
+      <w:start w:val="1"/>
+      <w:numFmt w:val="decimal"/>
+      <w:lvlText w:val="%1."/>
+      <w:lvlJc w:val="left"/>
+      <w:pPr>
+        <w:ind w:left="3240" w:hanging="360"/>
+      </w:pPr>
+      <w:rPr>
+        <w:rFonts w:hint="default"/>
+      </w:rPr>
+    </w:lvl>
+    <w:lvl w:ilvl="1" w:tplc="04090019" w:tentative="1">
+      <w:start w:val="1"/>
+      <w:numFmt w:val="lowerLetter"/>
+      <w:lvlText w:val="%2."/>
+      <w:lvlJc w:val="left"/>
+      <w:pPr>
+        <w:ind w:left="3960" w:hanging="360"/>
+      </w:pPr>
+    </w:lvl>
+    <w:lvl w:ilvl="2" w:tplc="0409001B" w:tentative="1">
+      <w:start w:val="1"/>
+      <w:numFmt w:val="lowerRoman"/>
+      <w:lvlText w:val="%3."/>
+      <w:lvlJc w:val="right"/>
+      <w:pPr>
+        <w:ind w:left="4680" w:hanging="180"/>
+      </w:pPr>
+    </w:lvl>
+    <w:lvl w:ilvl="3" w:tplc="0409000F" w:tentative="1">
+      <w:start w:val="1"/>
+      <w:numFmt w:val="decimal"/>
+      <w:lvlText w:val="%4."/>
+      <w:lvlJc w:val="left"/>
+      <w:pPr>
+        <w:ind w:left="5400" w:hanging="360"/>
+      </w:pPr>
+    </w:lvl>
+    <w:lvl w:ilvl="4" w:tplc="04090019" w:tentative="1">
+      <w:start w:val="1"/>
+      <w:numFmt w:val="lowerLetter"/>
+      <w:lvlText w:val="%5."/>
+      <w:lvlJc w:val="left"/>
+      <w:pPr>
+        <w:ind w:left="6120" w:hanging="360"/>
+      </w:pPr>
+    </w:lvl>
+    <w:lvl w:ilvl="5" w:tplc="0409001B" w:tentative="1">
+      <w:start w:val="1"/>
+      <w:numFmt w:val="lowerRoman"/>
+      <w:lvlText w:val="%6."/>
+      <w:lvlJc w:val="right"/>
+      <w:pPr>
+        <w:ind w:left="6840" w:hanging="180"/>
+      </w:pPr>
+    </w:lvl>
+    <w:lvl w:ilvl="6" w:tplc="0409000F" w:tentative="1">
+      <w:start w:val="1"/>
+      <w:numFmt w:val="decimal"/>
+      <w:lvlText w:val="%7."/>
+      <w:lvlJc w:val="left"/>
+      <w:pPr>
+        <w:ind w:left="7560" w:hanging="360"/>
+      </w:pPr>
+    </w:lvl>
+    <w:lvl w:ilvl="7" w:tplc="04090019" w:tentative="1">
+      <w:start w:val="1"/>
+      <w:numFmt w:val="lowerLetter"/>
+      <w:lvlText w:val="%8."/>
+      <w:lvlJc w:val="left"/>
+      <w:pPr>
+        <w:ind w:left="8280" w:hanging="360"/>
+      </w:pPr>
+    </w:lvl>
+    <w:lvl w:ilvl="8" w:tplc="0409001B" w:tentative="1">
+      <w:start w:val="1"/>
+      <w:numFmt w:val="lowerRoman"/>
+      <w:lvlText w:val="%9."/>
+      <w:lvlJc w:val="right"/>
+      <w:pPr>
+        <w:ind w:left="9000" w:hanging="180"/>
+      </w:pPr>
+    </w:lvl>
+  </w:abstractNum>
+  <w:abstractNum w:abstractNumId="1" w15:restartNumberingAfterBreak="0">
     <w:nsid w:val="1BC9167E"/>
     <w:multiLevelType w:val="multilevel"/>
     <w:tmpl w:val="2882522C"/>
@@ -2206,7 +2952,96 @@
       </w:pPr>
     </w:lvl>
   </w:abstractNum>
-  <w:abstractNum w:abstractNumId="1" w15:restartNumberingAfterBreak="0">
+  <w:abstractNum w:abstractNumId="2" w15:restartNumberingAfterBreak="0">
+    <w:nsid w:val="2905580C"/>
+    <w:multiLevelType w:val="hybridMultilevel"/>
+    <w:tmpl w:val="0326429C"/>
+    <w:lvl w:ilvl="0" w:tplc="7DC45C8C">
+      <w:start w:val="1"/>
+      <w:numFmt w:val="decimal"/>
+      <w:lvlText w:val="%1."/>
+      <w:lvlJc w:val="left"/>
+      <w:pPr>
+        <w:ind w:left="3240" w:hanging="360"/>
+      </w:pPr>
+      <w:rPr>
+        <w:rFonts w:hint="default"/>
+      </w:rPr>
+    </w:lvl>
+    <w:lvl w:ilvl="1" w:tplc="04090019" w:tentative="1">
+      <w:start w:val="1"/>
+      <w:numFmt w:val="lowerLetter"/>
+      <w:lvlText w:val="%2."/>
+      <w:lvlJc w:val="left"/>
+      <w:pPr>
+        <w:ind w:left="3960" w:hanging="360"/>
+      </w:pPr>
+    </w:lvl>
+    <w:lvl w:ilvl="2" w:tplc="0409001B" w:tentative="1">
+      <w:start w:val="1"/>
+      <w:numFmt w:val="lowerRoman"/>
+      <w:lvlText w:val="%3."/>
+      <w:lvlJc w:val="right"/>
+      <w:pPr>
+        <w:ind w:left="4680" w:hanging="180"/>
+      </w:pPr>
+    </w:lvl>
+    <w:lvl w:ilvl="3" w:tplc="0409000F" w:tentative="1">
+      <w:start w:val="1"/>
+      <w:numFmt w:val="decimal"/>
+      <w:lvlText w:val="%4."/>
+      <w:lvlJc w:val="left"/>
+      <w:pPr>
+        <w:ind w:left="5400" w:hanging="360"/>
+      </w:pPr>
+    </w:lvl>
+    <w:lvl w:ilvl="4" w:tplc="04090019" w:tentative="1">
+      <w:start w:val="1"/>
+      <w:numFmt w:val="lowerLetter"/>
+      <w:lvlText w:val="%5."/>
+      <w:lvlJc w:val="left"/>
+      <w:pPr>
+        <w:ind w:left="6120" w:hanging="360"/>
+      </w:pPr>
+    </w:lvl>
+    <w:lvl w:ilvl="5" w:tplc="0409001B" w:tentative="1">
+      <w:start w:val="1"/>
+      <w:numFmt w:val="lowerRoman"/>
+      <w:lvlText w:val="%6."/>
+      <w:lvlJc w:val="right"/>
+      <w:pPr>
+        <w:ind w:left="6840" w:hanging="180"/>
+      </w:pPr>
+    </w:lvl>
+    <w:lvl w:ilvl="6" w:tplc="0409000F" w:tentative="1">
+      <w:start w:val="1"/>
+      <w:numFmt w:val="decimal"/>
+      <w:lvlText w:val="%7."/>
+      <w:lvlJc w:val="left"/>
+      <w:pPr>
+        <w:ind w:left="7560" w:hanging="360"/>
+      </w:pPr>
+    </w:lvl>
+    <w:lvl w:ilvl="7" w:tplc="04090019" w:tentative="1">
+      <w:start w:val="1"/>
+      <w:numFmt w:val="lowerLetter"/>
+      <w:lvlText w:val="%8."/>
+      <w:lvlJc w:val="left"/>
+      <w:pPr>
+        <w:ind w:left="8280" w:hanging="360"/>
+      </w:pPr>
+    </w:lvl>
+    <w:lvl w:ilvl="8" w:tplc="0409001B" w:tentative="1">
+      <w:start w:val="1"/>
+      <w:numFmt w:val="lowerRoman"/>
+      <w:lvlText w:val="%9."/>
+      <w:lvlJc w:val="right"/>
+      <w:pPr>
+        <w:ind w:left="9000" w:hanging="180"/>
+      </w:pPr>
+    </w:lvl>
+  </w:abstractNum>
+  <w:abstractNum w:abstractNumId="3" w15:restartNumberingAfterBreak="0">
     <w:nsid w:val="3F6015F1"/>
     <w:multiLevelType w:val="multilevel"/>
     <w:tmpl w:val="2882522C"/>
@@ -2319,7 +3154,7 @@
       </w:pPr>
     </w:lvl>
   </w:abstractNum>
-  <w:abstractNum w:abstractNumId="2" w15:restartNumberingAfterBreak="0">
+  <w:abstractNum w:abstractNumId="4" w15:restartNumberingAfterBreak="0">
     <w:nsid w:val="4A3E6FAF"/>
     <w:multiLevelType w:val="hybridMultilevel"/>
     <w:tmpl w:val="1D96761A"/>
@@ -2408,7 +3243,7 @@
       </w:pPr>
     </w:lvl>
   </w:abstractNum>
-  <w:abstractNum w:abstractNumId="3" w15:restartNumberingAfterBreak="0">
+  <w:abstractNum w:abstractNumId="5" w15:restartNumberingAfterBreak="0">
     <w:nsid w:val="545801B6"/>
     <w:multiLevelType w:val="hybridMultilevel"/>
     <w:tmpl w:val="25408D86"/>
@@ -2497,7 +3332,7 @@
       </w:pPr>
     </w:lvl>
   </w:abstractNum>
-  <w:abstractNum w:abstractNumId="4" w15:restartNumberingAfterBreak="0">
+  <w:abstractNum w:abstractNumId="6" w15:restartNumberingAfterBreak="0">
     <w:nsid w:val="633C4E5E"/>
     <w:multiLevelType w:val="hybridMultilevel"/>
     <w:tmpl w:val="19F8B76C"/>
@@ -2587,10 +3422,10 @@
     </w:lvl>
   </w:abstractNum>
   <w:num w:numId="1">
-    <w:abstractNumId w:val="0"/>
+    <w:abstractNumId w:val="1"/>
   </w:num>
   <w:num w:numId="2">
-    <w:abstractNumId w:val="0"/>
+    <w:abstractNumId w:val="1"/>
     <w:lvlOverride w:ilvl="1">
       <w:lvl w:ilvl="1">
         <w:numFmt w:val="lowerLetter"/>
@@ -2600,16 +3435,22 @@
     </w:lvlOverride>
   </w:num>
   <w:num w:numId="3">
+    <w:abstractNumId w:val="4"/>
+  </w:num>
+  <w:num w:numId="4">
+    <w:abstractNumId w:val="6"/>
+  </w:num>
+  <w:num w:numId="5">
+    <w:abstractNumId w:val="5"/>
+  </w:num>
+  <w:num w:numId="6">
+    <w:abstractNumId w:val="3"/>
+  </w:num>
+  <w:num w:numId="7">
     <w:abstractNumId w:val="2"/>
   </w:num>
-  <w:num w:numId="4">
-    <w:abstractNumId w:val="4"/>
-  </w:num>
-  <w:num w:numId="5">
-    <w:abstractNumId w:val="3"/>
-  </w:num>
-  <w:num w:numId="6">
-    <w:abstractNumId w:val="1"/>
+  <w:num w:numId="8">
+    <w:abstractNumId w:val="0"/>
   </w:num>
 </w:numbering>
 </file>
@@ -2737,6 +3578,7 @@
     <w:lsdException w:name="HTML Sample" w:semiHidden="1" w:unhideWhenUsed="1"/>
     <w:lsdException w:name="HTML Typewriter" w:semiHidden="1" w:unhideWhenUsed="1"/>
     <w:lsdException w:name="HTML Variable" w:semiHidden="1" w:unhideWhenUsed="1"/>
+    <w:lsdException w:name="Normal Table" w:semiHidden="1" w:unhideWhenUsed="1"/>
     <w:lsdException w:name="annotation subject" w:semiHidden="1" w:unhideWhenUsed="1"/>
     <w:lsdException w:name="No List" w:semiHidden="1" w:unhideWhenUsed="1"/>
     <w:lsdException w:name="Outline List 1" w:semiHidden="1" w:unhideWhenUsed="1"/>
@@ -2783,8 +3625,10 @@
     <w:lsdException w:name="Table Subtle 2" w:semiHidden="1" w:unhideWhenUsed="1"/>
     <w:lsdException w:name="Table Web 1" w:semiHidden="1" w:unhideWhenUsed="1"/>
     <w:lsdException w:name="Table Web 2" w:semiHidden="1" w:unhideWhenUsed="1"/>
+    <w:lsdException w:name="Table Web 3" w:semiHidden="1" w:unhideWhenUsed="1"/>
     <w:lsdException w:name="Balloon Text" w:semiHidden="1" w:unhideWhenUsed="1"/>
     <w:lsdException w:name="Table Grid" w:uiPriority="39"/>
+    <w:lsdException w:name="Table Theme" w:semiHidden="1" w:unhideWhenUsed="1"/>
     <w:lsdException w:name="Placeholder Text" w:semiHidden="1"/>
     <w:lsdException w:name="No Spacing" w:uiPriority="1" w:qFormat="1"/>
     <w:lsdException w:name="Light Shading" w:uiPriority="60"/>

</xml_diff>